<commit_message>
docs(tryhackme): Retro notes and writeup
</commit_message>
<xml_diff>
--- a/tryhackme/Retro/writeup.docx
+++ b/tryhackme/Retro/writeup.docx
@@ -1,6 +1,6 @@
 
 <file path=word/document.xml><?xml version="1.0" encoding="utf-8"?>
-<w:document xmlns:wpc="http://schemas.microsoft.com/office/word/2010/wordprocessingCanvas" xmlns:cx="http://schemas.microsoft.com/office/drawing/2014/chartex" xmlns:cx1="http://schemas.microsoft.com/office/drawing/2015/9/8/chartex" xmlns:cx2="http://schemas.microsoft.com/office/drawing/2015/10/21/chartex" xmlns:cx3="http://schemas.microsoft.com/office/drawing/2016/5/9/chartex" xmlns:cx4="http://schemas.microsoft.com/office/drawing/2016/5/10/chartex" xmlns:cx5="http://schemas.microsoft.com/office/drawing/2016/5/11/chartex" xmlns:cx6="http://schemas.microsoft.com/office/drawing/2016/5/12/chartex" xmlns:cx7="http://schemas.microsoft.com/office/drawing/2016/5/13/chartex" xmlns:cx8="http://schemas.microsoft.com/office/drawing/2016/5/14/chartex" xmlns:mc="http://schemas.openxmlformats.org/markup-compatibility/2006" xmlns:aink="http://schemas.microsoft.com/office/drawing/2016/ink" xmlns:am3d="http://schemas.microsoft.com/office/drawing/2017/model3d" xmlns:o="urn:schemas-microsoft-com:office:office" xmlns:oel="http://schemas.microsoft.com/office/2019/extlst" xmlns:r="http://schemas.openxmlformats.org/officeDocument/2006/relationships" xmlns:m="http://schemas.openxmlformats.org/officeDocument/2006/math" xmlns:v="urn:schemas-microsoft-com:vml" xmlns:wp14="http://schemas.microsoft.com/office/word/2010/wordprocessingDrawing" xmlns:wp="http://schemas.openxmlformats.org/drawingml/2006/wordprocessingDrawing" xmlns:w10="urn:schemas-microsoft-com:office:word" xmlns:w="http://schemas.openxmlformats.org/wordprocessingml/2006/main" xmlns:w14="http://schemas.microsoft.com/office/word/2010/wordml" xmlns:w15="http://schemas.microsoft.com/office/word/2012/wordml" xmlns:w16cex="http://schemas.microsoft.com/office/word/2018/wordml/cex" xmlns:w16cid="http://schemas.microsoft.com/office/word/2016/wordml/cid" xmlns:w16="http://schemas.microsoft.com/office/word/2018/wordml" xmlns:w16sdtdh="http://schemas.microsoft.com/office/word/2020/wordml/sdtdatahash" xmlns:w16se="http://schemas.microsoft.com/office/word/2015/wordml/symex" xmlns:wpg="http://schemas.microsoft.com/office/word/2010/wordprocessingGroup" xmlns:wpi="http://schemas.microsoft.com/office/word/2010/wordprocessingInk" xmlns:wne="http://schemas.microsoft.com/office/word/2006/wordml" xmlns:wps="http://schemas.microsoft.com/office/word/2010/wordprocessingShape" mc:Ignorable="w14 w15 w16se w16cid w16 w16cex w16sdtdh wp14">
+<w:document xmlns:wpc="http://schemas.microsoft.com/office/word/2010/wordprocessingCanvas" xmlns:cx="http://schemas.microsoft.com/office/drawing/2014/chartex" xmlns:cx1="http://schemas.microsoft.com/office/drawing/2015/9/8/chartex" xmlns:cx2="http://schemas.microsoft.com/office/drawing/2015/10/21/chartex" xmlns:cx3="http://schemas.microsoft.com/office/drawing/2016/5/9/chartex" xmlns:cx4="http://schemas.microsoft.com/office/drawing/2016/5/10/chartex" xmlns:cx5="http://schemas.microsoft.com/office/drawing/2016/5/11/chartex" xmlns:cx6="http://schemas.microsoft.com/office/drawing/2016/5/12/chartex" xmlns:cx7="http://schemas.microsoft.com/office/drawing/2016/5/13/chartex" xmlns:cx8="http://schemas.microsoft.com/office/drawing/2016/5/14/chartex" xmlns:mc="http://schemas.openxmlformats.org/markup-compatibility/2006" xmlns:aink="http://schemas.microsoft.com/office/drawing/2016/ink" xmlns:am3d="http://schemas.microsoft.com/office/drawing/2017/model3d" xmlns:o="urn:schemas-microsoft-com:office:office" xmlns:oel="http://schemas.microsoft.com/office/2019/extlst" xmlns:r="http://schemas.openxmlformats.org/officeDocument/2006/relationships" xmlns:m="http://schemas.openxmlformats.org/officeDocument/2006/math" xmlns:v="urn:schemas-microsoft-com:vml" xmlns:wp14="http://schemas.microsoft.com/office/word/2010/wordprocessingDrawing" xmlns:wp="http://schemas.openxmlformats.org/drawingml/2006/wordprocessingDrawing" xmlns:w10="urn:schemas-microsoft-com:office:word" xmlns:w="http://schemas.openxmlformats.org/wordprocessingml/2006/main" xmlns:w14="http://schemas.microsoft.com/office/word/2010/wordml" xmlns:w15="http://schemas.microsoft.com/office/word/2012/wordml" xmlns:w16cex="http://schemas.microsoft.com/office/word/2018/wordml/cex" xmlns:w16cid="http://schemas.microsoft.com/office/word/2016/wordml/cid" xmlns:w16="http://schemas.microsoft.com/office/word/2018/wordml" xmlns:w16du="http://schemas.microsoft.com/office/word/2023/wordml/word16du" xmlns:w16sdtdh="http://schemas.microsoft.com/office/word/2020/wordml/sdtdatahash" xmlns:w16se="http://schemas.microsoft.com/office/word/2015/wordml/symex" xmlns:wpg="http://schemas.microsoft.com/office/word/2010/wordprocessingGroup" xmlns:wpi="http://schemas.microsoft.com/office/word/2010/wordprocessingInk" xmlns:wne="http://schemas.microsoft.com/office/word/2006/wordml" xmlns:wps="http://schemas.microsoft.com/office/word/2010/wordprocessingShape" mc:Ignorable="w14 w15 w16se w16cid w16 w16cex w16sdtdh w16du wp14">
   <w:body>
     <w:p>
       <w:pPr>
@@ -80,19 +80,7 @@
           <w:rPr>
             <w:rStyle w:val="Hyperlink"/>
           </w:rPr>
-          <w:t>https://tryhackme.com/r/room</w:t>
-        </w:r>
-        <w:r>
-          <w:rPr>
-            <w:rStyle w:val="Hyperlink"/>
-          </w:rPr>
-          <w:t>/</w:t>
-        </w:r>
-        <w:r>
-          <w:rPr>
-            <w:rStyle w:val="Hyperlink"/>
-          </w:rPr>
-          <w:t>retro</w:t>
+          <w:t>https://tryhackme.com/r/room/retro</w:t>
         </w:r>
       </w:hyperlink>
     </w:p>
@@ -114,6 +102,9 @@
         <w:pStyle w:val="PargrafodaLista"/>
       </w:pPr>
       <w:r>
+        <w:rPr>
+          <w:noProof/>
+        </w:rPr>
         <w:drawing>
           <wp:inline distT="0" distB="0" distL="0" distR="0" wp14:anchorId="7FDE076C" wp14:editId="076208E8">
             <wp:extent cx="5400040" cy="1392555"/>
@@ -183,6 +174,9 @@
         <w:pStyle w:val="PargrafodaLista"/>
       </w:pPr>
       <w:r>
+        <w:rPr>
+          <w:noProof/>
+        </w:rPr>
         <w:drawing>
           <wp:inline distT="0" distB="0" distL="0" distR="0" wp14:anchorId="184570C4" wp14:editId="206C81F1">
             <wp:extent cx="5400040" cy="2619375"/>
@@ -237,6 +231,9 @@
         <w:pStyle w:val="PargrafodaLista"/>
       </w:pPr>
       <w:r>
+        <w:rPr>
+          <w:noProof/>
+        </w:rPr>
         <w:lastRenderedPageBreak/>
         <w:drawing>
           <wp:inline distT="0" distB="0" distL="0" distR="0" wp14:anchorId="08EAF6D2" wp14:editId="0813C1E3">
@@ -284,23 +281,6 @@
         </w:numPr>
       </w:pPr>
       <w:r>
-        <w:t>Observa-se uma página de login:</w:t>
-      </w:r>
-    </w:p>
-    <w:p>
-      <w:pPr>
-        <w:pStyle w:val="PargrafodaLista"/>
-      </w:pPr>
-    </w:p>
-    <w:p>
-      <w:pPr>
-        <w:pStyle w:val="PargrafodaLista"/>
-        <w:numPr>
-          <w:ilvl w:val="0"/>
-          <w:numId w:val="4"/>
-        </w:numPr>
-      </w:pPr>
-      <w:r>
         <w:t>Ao analisar o site, encontra-se</w:t>
       </w:r>
       <w:r>
@@ -317,6 +297,9 @@
         <w:pStyle w:val="PargrafodaLista"/>
       </w:pPr>
       <w:r>
+        <w:rPr>
+          <w:noProof/>
+        </w:rPr>
         <w:drawing>
           <wp:inline distT="0" distB="0" distL="0" distR="0" wp14:anchorId="46DBA409" wp14:editId="448E30E1">
             <wp:extent cx="5400040" cy="2642870"/>
@@ -362,18 +345,49 @@
           <w:numId w:val="4"/>
         </w:numPr>
       </w:pPr>
-    </w:p>
-    <w:p>
-      <w:pPr>
-        <w:pStyle w:val="PargrafodaLista"/>
-      </w:pPr>
-      <w:r>
-        <w:lastRenderedPageBreak/>
+      <w:r>
+        <w:t xml:space="preserve">Portanto, utilizando as credenciais </w:t>
+      </w:r>
+      <w:proofErr w:type="spellStart"/>
+      <w:r>
+        <w:rPr>
+          <w:i/>
+          <w:iCs/>
+        </w:rPr>
+        <w:t>wade</w:t>
+      </w:r>
+      <w:r>
+        <w:rPr>
+          <w:i/>
+          <w:iCs/>
+        </w:rPr>
+        <w:t>:parzival</w:t>
+      </w:r>
+      <w:proofErr w:type="spellEnd"/>
+      <w:r>
+        <w:t xml:space="preserve"> via </w:t>
+      </w:r>
+      <w:r>
+        <w:rPr>
+          <w:i/>
+          <w:iCs/>
+        </w:rPr>
+        <w:t>RDP</w:t>
+      </w:r>
+      <w:r>
+        <w:t>, tem-se:</w:t>
+      </w:r>
+    </w:p>
+    <w:p>
+      <w:pPr>
+        <w:pStyle w:val="PargrafodaLista"/>
+      </w:pPr>
+      <w:r>
         <w:drawing>
-          <wp:inline distT="0" distB="0" distL="0" distR="0" wp14:anchorId="2A08F990" wp14:editId="355AC672">
-            <wp:extent cx="4534533" cy="5677692"/>
+          <wp:inline distT="0" distB="0" distL="0" distR="0" wp14:anchorId="0C98BB8B" wp14:editId="2DB0DF57">
+            <wp:extent cx="5400040" cy="401320"/>
             <wp:effectExtent l="0" t="0" r="0" b="0"/>
-            <wp:docPr id="679113561" name="Imagem 1" descr="Interface gráfica do usuário, Aplicativo&#10;&#10;Descrição gerada automaticamente"/>
+            <wp:docPr id="40634872" name="Imagem 1"/>
             <wp:cNvGraphicFramePr>
               <a:graphicFrameLocks xmlns:a="http://schemas.openxmlformats.org/drawingml/2006/main" noChangeAspect="1"/>
             </wp:cNvGraphicFramePr>
@@ -381,7 +395,7 @@
               <a:graphicData uri="http://schemas.openxmlformats.org/drawingml/2006/picture">
                 <pic:pic xmlns:pic="http://schemas.openxmlformats.org/drawingml/2006/picture">
                   <pic:nvPicPr>
-                    <pic:cNvPr id="679113561" name="Imagem 1" descr="Interface gráfica do usuário, Aplicativo&#10;&#10;Descrição gerada automaticamente"/>
+                    <pic:cNvPr id="40634872" name="Imagem 1"/>
                     <pic:cNvPicPr/>
                   </pic:nvPicPr>
                   <pic:blipFill>
@@ -393,7 +407,7 @@
                   <pic:spPr>
                     <a:xfrm>
                       <a:off x="0" y="0"/>
-                      <a:ext cx="4534533" cy="5677692"/>
+                      <a:ext cx="5400040" cy="401320"/>
                     </a:xfrm>
                     <a:prstGeom prst="rect">
                       <a:avLst/>
@@ -409,49 +423,14 @@
     <w:p>
       <w:pPr>
         <w:pStyle w:val="PargrafodaLista"/>
-        <w:numPr>
-          <w:ilvl w:val="0"/>
-          <w:numId w:val="4"/>
-        </w:numPr>
-      </w:pPr>
-      <w:r>
-        <w:t xml:space="preserve">Usando o </w:t>
-      </w:r>
-      <w:proofErr w:type="spellStart"/>
-      <w:r>
-        <w:rPr>
-          <w:i/>
-          <w:iCs/>
-        </w:rPr>
-        <w:t>hydra</w:t>
-      </w:r>
-      <w:proofErr w:type="spellEnd"/>
-      <w:r>
-        <w:t xml:space="preserve"> para descobrir a senha do </w:t>
-      </w:r>
-      <w:proofErr w:type="spellStart"/>
-      <w:r>
-        <w:rPr>
-          <w:i/>
-          <w:iCs/>
-        </w:rPr>
-        <w:t>wade</w:t>
-      </w:r>
-      <w:proofErr w:type="spellEnd"/>
-      <w:r>
-        <w:t>, tem-se:</w:t>
-      </w:r>
-    </w:p>
-    <w:p>
-      <w:pPr>
-        <w:pStyle w:val="PargrafodaLista"/>
-      </w:pPr>
-      <w:r>
+      </w:pPr>
+      <w:r>
+        <w:lastRenderedPageBreak/>
         <w:drawing>
-          <wp:inline distT="0" distB="0" distL="0" distR="0" wp14:anchorId="07B2EA55" wp14:editId="6ECA13CD">
-            <wp:extent cx="5400040" cy="745490"/>
+          <wp:inline distT="0" distB="0" distL="0" distR="0" wp14:anchorId="5C46E080" wp14:editId="013F0E0C">
+            <wp:extent cx="5400040" cy="3912870"/>
             <wp:effectExtent l="0" t="0" r="0" b="0"/>
-            <wp:docPr id="1344436228" name="Imagem 1" descr="Texto&#10;&#10;Descrição gerada automaticamente"/>
+            <wp:docPr id="389774156" name="Imagem 1" descr="Interface gráfica do usuário&#10;&#10;Descrição gerada automaticamente com confiança baixa"/>
             <wp:cNvGraphicFramePr>
               <a:graphicFrameLocks xmlns:a="http://schemas.openxmlformats.org/drawingml/2006/main" noChangeAspect="1"/>
             </wp:cNvGraphicFramePr>
@@ -459,7 +438,7 @@
               <a:graphicData uri="http://schemas.openxmlformats.org/drawingml/2006/picture">
                 <pic:pic xmlns:pic="http://schemas.openxmlformats.org/drawingml/2006/picture">
                   <pic:nvPicPr>
-                    <pic:cNvPr id="1344436228" name="Imagem 1" descr="Texto&#10;&#10;Descrição gerada automaticamente"/>
+                    <pic:cNvPr id="389774156" name="Imagem 1" descr="Interface gráfica do usuário&#10;&#10;Descrição gerada automaticamente com confiança baixa"/>
                     <pic:cNvPicPr/>
                   </pic:nvPicPr>
                   <pic:blipFill>
@@ -471,7 +450,382 @@
                   <pic:spPr>
                     <a:xfrm>
                       <a:off x="0" y="0"/>
-                      <a:ext cx="5400040" cy="745490"/>
+                      <a:ext cx="5400040" cy="3912870"/>
+                    </a:xfrm>
+                    <a:prstGeom prst="rect">
+                      <a:avLst/>
+                    </a:prstGeom>
+                  </pic:spPr>
+                </pic:pic>
+              </a:graphicData>
+            </a:graphic>
+          </wp:inline>
+        </w:drawing>
+      </w:r>
+    </w:p>
+    <w:p>
+      <w:pPr>
+        <w:pStyle w:val="PargrafodaLista"/>
+        <w:numPr>
+          <w:ilvl w:val="0"/>
+          <w:numId w:val="4"/>
+        </w:numPr>
+      </w:pPr>
+      <w:r>
+        <w:t xml:space="preserve">Lendo o arquivo </w:t>
+      </w:r>
+      <w:r>
+        <w:rPr>
+          <w:i/>
+          <w:iCs/>
+        </w:rPr>
+        <w:t>user.txt</w:t>
+      </w:r>
+      <w:r>
+        <w:t xml:space="preserve">, tem-se a primeira flag. Ao baixar o script </w:t>
+      </w:r>
+      <w:r>
+        <w:rPr>
+          <w:i/>
+          <w:iCs/>
+        </w:rPr>
+        <w:t>winPEAS.exe</w:t>
+      </w:r>
+      <w:r>
+        <w:t xml:space="preserve"> (</w:t>
+      </w:r>
+      <w:hyperlink r:id="rId12" w:history="1">
+        <w:r>
+          <w:rPr>
+            <w:rStyle w:val="Hyperlink"/>
+          </w:rPr>
+          <w:t>https://github.com/peass-ng/PEASS-ng/blob/master/winPEAS/winPEASexe/README.md</w:t>
+        </w:r>
+      </w:hyperlink>
+      <w:r>
+        <w:t>), verifica-se informações do sistema operacional:</w:t>
+      </w:r>
+    </w:p>
+    <w:p>
+      <w:pPr>
+        <w:pStyle w:val="PargrafodaLista"/>
+      </w:pPr>
+      <w:r>
+        <w:rPr>
+          <w:noProof/>
+        </w:rPr>
+        <w:drawing>
+          <wp:inline distT="0" distB="0" distL="0" distR="0" wp14:anchorId="0035B3E7" wp14:editId="1D190C13">
+            <wp:extent cx="5400040" cy="3309620"/>
+            <wp:effectExtent l="0" t="0" r="0" b="5080"/>
+            <wp:docPr id="1278827544" name="Imagem 1" descr="Texto&#10;&#10;Descrição gerada automaticamente"/>
+            <wp:cNvGraphicFramePr>
+              <a:graphicFrameLocks xmlns:a="http://schemas.openxmlformats.org/drawingml/2006/main" noChangeAspect="1"/>
+            </wp:cNvGraphicFramePr>
+            <a:graphic xmlns:a="http://schemas.openxmlformats.org/drawingml/2006/main">
+              <a:graphicData uri="http://schemas.openxmlformats.org/drawingml/2006/picture">
+                <pic:pic xmlns:pic="http://schemas.openxmlformats.org/drawingml/2006/picture">
+                  <pic:nvPicPr>
+                    <pic:cNvPr id="1278827544" name="Imagem 1" descr="Texto&#10;&#10;Descrição gerada automaticamente"/>
+                    <pic:cNvPicPr/>
+                  </pic:nvPicPr>
+                  <pic:blipFill>
+                    <a:blip r:embed="rId13"/>
+                    <a:stretch>
+                      <a:fillRect/>
+                    </a:stretch>
+                  </pic:blipFill>
+                  <pic:spPr>
+                    <a:xfrm>
+                      <a:off x="0" y="0"/>
+                      <a:ext cx="5400040" cy="3309620"/>
+                    </a:xfrm>
+                    <a:prstGeom prst="rect">
+                      <a:avLst/>
+                    </a:prstGeom>
+                  </pic:spPr>
+                </pic:pic>
+              </a:graphicData>
+            </a:graphic>
+          </wp:inline>
+        </w:drawing>
+      </w:r>
+    </w:p>
+    <w:p>
+      <w:pPr>
+        <w:pStyle w:val="PargrafodaLista"/>
+        <w:numPr>
+          <w:ilvl w:val="0"/>
+          <w:numId w:val="4"/>
+        </w:numPr>
+      </w:pPr>
+      <w:r>
+        <w:t>Procurando falhas para Windows Server 2016, encontra-se a seguinte CVE (</w:t>
+      </w:r>
+      <w:hyperlink r:id="rId14" w:history="1">
+        <w:r>
+          <w:rPr>
+            <w:rStyle w:val="Hyperlink"/>
+          </w:rPr>
+          <w:t>https://github.com/SecWiki/windows-kernel-exploits/tree/master/CVE-2017-0213</w:t>
+        </w:r>
+      </w:hyperlink>
+      <w:r>
+        <w:t>):</w:t>
+      </w:r>
+    </w:p>
+    <w:p>
+      <w:pPr>
+        <w:pStyle w:val="PargrafodaLista"/>
+      </w:pPr>
+      <w:r>
+        <w:lastRenderedPageBreak/>
+        <w:drawing>
+          <wp:inline distT="0" distB="0" distL="0" distR="0" wp14:anchorId="450B3D98" wp14:editId="0D72E045">
+            <wp:extent cx="5400040" cy="1699260"/>
+            <wp:effectExtent l="0" t="0" r="0" b="0"/>
+            <wp:docPr id="2085165201" name="Imagem 1" descr="Tela de computador com texto preto sobre fundo branco&#10;&#10;Descrição gerada automaticamente"/>
+            <wp:cNvGraphicFramePr>
+              <a:graphicFrameLocks xmlns:a="http://schemas.openxmlformats.org/drawingml/2006/main" noChangeAspect="1"/>
+            </wp:cNvGraphicFramePr>
+            <a:graphic xmlns:a="http://schemas.openxmlformats.org/drawingml/2006/main">
+              <a:graphicData uri="http://schemas.openxmlformats.org/drawingml/2006/picture">
+                <pic:pic xmlns:pic="http://schemas.openxmlformats.org/drawingml/2006/picture">
+                  <pic:nvPicPr>
+                    <pic:cNvPr id="2085165201" name="Imagem 1" descr="Tela de computador com texto preto sobre fundo branco&#10;&#10;Descrição gerada automaticamente"/>
+                    <pic:cNvPicPr/>
+                  </pic:nvPicPr>
+                  <pic:blipFill>
+                    <a:blip r:embed="rId15"/>
+                    <a:stretch>
+                      <a:fillRect/>
+                    </a:stretch>
+                  </pic:blipFill>
+                  <pic:spPr>
+                    <a:xfrm>
+                      <a:off x="0" y="0"/>
+                      <a:ext cx="5400040" cy="1699260"/>
+                    </a:xfrm>
+                    <a:prstGeom prst="rect">
+                      <a:avLst/>
+                    </a:prstGeom>
+                  </pic:spPr>
+                </pic:pic>
+              </a:graphicData>
+            </a:graphic>
+          </wp:inline>
+        </w:drawing>
+      </w:r>
+    </w:p>
+    <w:p>
+      <w:pPr>
+        <w:pStyle w:val="PargrafodaLista"/>
+        <w:numPr>
+          <w:ilvl w:val="0"/>
+          <w:numId w:val="4"/>
+        </w:numPr>
+      </w:pPr>
+      <w:r>
+        <w:t>Seguindo os passos do tutorial, tem-se:</w:t>
+      </w:r>
+    </w:p>
+    <w:p>
+      <w:pPr>
+        <w:pStyle w:val="PargrafodaLista"/>
+      </w:pPr>
+    </w:p>
+    <w:p>
+      <w:pPr>
+        <w:pStyle w:val="PargrafodaLista"/>
+      </w:pPr>
+      <w:r>
+        <w:drawing>
+          <wp:inline distT="0" distB="0" distL="0" distR="0" wp14:anchorId="7BC24D8E" wp14:editId="4ED4EA4B">
+            <wp:extent cx="5400040" cy="436245"/>
+            <wp:effectExtent l="0" t="0" r="0" b="1905"/>
+            <wp:docPr id="568642731" name="Imagem 1"/>
+            <wp:cNvGraphicFramePr>
+              <a:graphicFrameLocks xmlns:a="http://schemas.openxmlformats.org/drawingml/2006/main" noChangeAspect="1"/>
+            </wp:cNvGraphicFramePr>
+            <a:graphic xmlns:a="http://schemas.openxmlformats.org/drawingml/2006/main">
+              <a:graphicData uri="http://schemas.openxmlformats.org/drawingml/2006/picture">
+                <pic:pic xmlns:pic="http://schemas.openxmlformats.org/drawingml/2006/picture">
+                  <pic:nvPicPr>
+                    <pic:cNvPr id="568642731" name=""/>
+                    <pic:cNvPicPr/>
+                  </pic:nvPicPr>
+                  <pic:blipFill>
+                    <a:blip r:embed="rId16"/>
+                    <a:stretch>
+                      <a:fillRect/>
+                    </a:stretch>
+                  </pic:blipFill>
+                  <pic:spPr>
+                    <a:xfrm>
+                      <a:off x="0" y="0"/>
+                      <a:ext cx="5400040" cy="436245"/>
+                    </a:xfrm>
+                    <a:prstGeom prst="rect">
+                      <a:avLst/>
+                    </a:prstGeom>
+                  </pic:spPr>
+                </pic:pic>
+              </a:graphicData>
+            </a:graphic>
+          </wp:inline>
+        </w:drawing>
+      </w:r>
+    </w:p>
+    <w:p>
+      <w:pPr>
+        <w:pStyle w:val="PargrafodaLista"/>
+      </w:pPr>
+      <w:r>
+        <w:rPr>
+          <w:noProof/>
+        </w:rPr>
+        <w:drawing>
+          <wp:inline distT="0" distB="0" distL="0" distR="0" wp14:anchorId="661C4C63" wp14:editId="538BFB04">
+            <wp:extent cx="5400040" cy="260985"/>
+            <wp:effectExtent l="0" t="0" r="0" b="5715"/>
+            <wp:docPr id="2092009658" name="Imagem 1"/>
+            <wp:cNvGraphicFramePr>
+              <a:graphicFrameLocks xmlns:a="http://schemas.openxmlformats.org/drawingml/2006/main" noChangeAspect="1"/>
+            </wp:cNvGraphicFramePr>
+            <a:graphic xmlns:a="http://schemas.openxmlformats.org/drawingml/2006/main">
+              <a:graphicData uri="http://schemas.openxmlformats.org/drawingml/2006/picture">
+                <pic:pic xmlns:pic="http://schemas.openxmlformats.org/drawingml/2006/picture">
+                  <pic:nvPicPr>
+                    <pic:cNvPr id="2092009658" name=""/>
+                    <pic:cNvPicPr/>
+                  </pic:nvPicPr>
+                  <pic:blipFill>
+                    <a:blip r:embed="rId17"/>
+                    <a:stretch>
+                      <a:fillRect/>
+                    </a:stretch>
+                  </pic:blipFill>
+                  <pic:spPr>
+                    <a:xfrm>
+                      <a:off x="0" y="0"/>
+                      <a:ext cx="5400040" cy="260985"/>
+                    </a:xfrm>
+                    <a:prstGeom prst="rect">
+                      <a:avLst/>
+                    </a:prstGeom>
+                  </pic:spPr>
+                </pic:pic>
+              </a:graphicData>
+            </a:graphic>
+          </wp:inline>
+        </w:drawing>
+      </w:r>
+    </w:p>
+    <w:p>
+      <w:pPr>
+        <w:pStyle w:val="PargrafodaLista"/>
+      </w:pPr>
+      <w:r>
+        <w:rPr>
+          <w:noProof/>
+        </w:rPr>
+        <w:drawing>
+          <wp:inline distT="0" distB="0" distL="0" distR="0" wp14:anchorId="44CF188B" wp14:editId="71F0232A">
+            <wp:extent cx="5400040" cy="1758950"/>
+            <wp:effectExtent l="0" t="0" r="0" b="0"/>
+            <wp:docPr id="1610098590" name="Imagem 1" descr="Interface gráfica do usuário, Texto&#10;&#10;Descrição gerada automaticamente"/>
+            <wp:cNvGraphicFramePr>
+              <a:graphicFrameLocks xmlns:a="http://schemas.openxmlformats.org/drawingml/2006/main" noChangeAspect="1"/>
+            </wp:cNvGraphicFramePr>
+            <a:graphic xmlns:a="http://schemas.openxmlformats.org/drawingml/2006/main">
+              <a:graphicData uri="http://schemas.openxmlformats.org/drawingml/2006/picture">
+                <pic:pic xmlns:pic="http://schemas.openxmlformats.org/drawingml/2006/picture">
+                  <pic:nvPicPr>
+                    <pic:cNvPr id="1610098590" name="Imagem 1" descr="Interface gráfica do usuário, Texto&#10;&#10;Descrição gerada automaticamente"/>
+                    <pic:cNvPicPr/>
+                  </pic:nvPicPr>
+                  <pic:blipFill>
+                    <a:blip r:embed="rId18"/>
+                    <a:stretch>
+                      <a:fillRect/>
+                    </a:stretch>
+                  </pic:blipFill>
+                  <pic:spPr>
+                    <a:xfrm>
+                      <a:off x="0" y="0"/>
+                      <a:ext cx="5400040" cy="1758950"/>
+                    </a:xfrm>
+                    <a:prstGeom prst="rect">
+                      <a:avLst/>
+                    </a:prstGeom>
+                  </pic:spPr>
+                </pic:pic>
+              </a:graphicData>
+            </a:graphic>
+          </wp:inline>
+        </w:drawing>
+      </w:r>
+    </w:p>
+    <w:p>
+      <w:pPr>
+        <w:pStyle w:val="PargrafodaLista"/>
+        <w:numPr>
+          <w:ilvl w:val="0"/>
+          <w:numId w:val="4"/>
+        </w:numPr>
+      </w:pPr>
+      <w:r>
+        <w:t xml:space="preserve">Indo no diretório </w:t>
+      </w:r>
+      <w:r>
+        <w:rPr>
+          <w:i/>
+          <w:iCs/>
+        </w:rPr>
+        <w:t>Desktop</w:t>
+      </w:r>
+      <w:r>
+        <w:t xml:space="preserve"> do </w:t>
+      </w:r>
+      <w:r>
+        <w:rPr>
+          <w:i/>
+          <w:iCs/>
+        </w:rPr>
+        <w:t>Administrator</w:t>
+      </w:r>
+      <w:r>
+        <w:t>, encontra-se a última flag:</w:t>
+      </w:r>
+      <w:r>
+        <w:br/>
+      </w:r>
+      <w:r>
+        <w:drawing>
+          <wp:inline distT="0" distB="0" distL="0" distR="0" wp14:anchorId="695F5A20" wp14:editId="0A1175AA">
+            <wp:extent cx="3977985" cy="281964"/>
+            <wp:effectExtent l="0" t="0" r="3810" b="3810"/>
+            <wp:docPr id="327906866" name="Imagem 1"/>
+            <wp:cNvGraphicFramePr>
+              <a:graphicFrameLocks xmlns:a="http://schemas.openxmlformats.org/drawingml/2006/main" noChangeAspect="1"/>
+            </wp:cNvGraphicFramePr>
+            <a:graphic xmlns:a="http://schemas.openxmlformats.org/drawingml/2006/main">
+              <a:graphicData uri="http://schemas.openxmlformats.org/drawingml/2006/picture">
+                <pic:pic xmlns:pic="http://schemas.openxmlformats.org/drawingml/2006/picture">
+                  <pic:nvPicPr>
+                    <pic:cNvPr id="327906866" name=""/>
+                    <pic:cNvPicPr/>
+                  </pic:nvPicPr>
+                  <pic:blipFill>
+                    <a:blip r:embed="rId19"/>
+                    <a:stretch>
+                      <a:fillRect/>
+                    </a:stretch>
+                  </pic:blipFill>
+                  <pic:spPr>
+                    <a:xfrm>
+                      <a:off x="0" y="0"/>
+                      <a:ext cx="3977985" cy="281964"/>
                     </a:xfrm>
                     <a:prstGeom prst="rect">
                       <a:avLst/>
@@ -495,7 +849,7 @@
 </file>
 
 <file path=word/numbering.xml><?xml version="1.0" encoding="utf-8"?>
-<w:numbering xmlns:wpc="http://schemas.microsoft.com/office/word/2010/wordprocessingCanvas" xmlns:cx="http://schemas.microsoft.com/office/drawing/2014/chartex" xmlns:cx1="http://schemas.microsoft.com/office/drawing/2015/9/8/chartex" xmlns:cx2="http://schemas.microsoft.com/office/drawing/2015/10/21/chartex" xmlns:cx3="http://schemas.microsoft.com/office/drawing/2016/5/9/chartex" xmlns:cx4="http://schemas.microsoft.com/office/drawing/2016/5/10/chartex" xmlns:cx5="http://schemas.microsoft.com/office/drawing/2016/5/11/chartex" xmlns:cx6="http://schemas.microsoft.com/office/drawing/2016/5/12/chartex" xmlns:cx7="http://schemas.microsoft.com/office/drawing/2016/5/13/chartex" xmlns:cx8="http://schemas.microsoft.com/office/drawing/2016/5/14/chartex" xmlns:mc="http://schemas.openxmlformats.org/markup-compatibility/2006" xmlns:aink="http://schemas.microsoft.com/office/drawing/2016/ink" xmlns:am3d="http://schemas.microsoft.com/office/drawing/2017/model3d" xmlns:o="urn:schemas-microsoft-com:office:office" xmlns:oel="http://schemas.microsoft.com/office/2019/extlst" xmlns:r="http://schemas.openxmlformats.org/officeDocument/2006/relationships" xmlns:m="http://schemas.openxmlformats.org/officeDocument/2006/math" xmlns:v="urn:schemas-microsoft-com:vml" xmlns:wp14="http://schemas.microsoft.com/office/word/2010/wordprocessingDrawing" xmlns:wp="http://schemas.openxmlformats.org/drawingml/2006/wordprocessingDrawing" xmlns:w10="urn:schemas-microsoft-com:office:word" xmlns:w="http://schemas.openxmlformats.org/wordprocessingml/2006/main" xmlns:w14="http://schemas.microsoft.com/office/word/2010/wordml" xmlns:w15="http://schemas.microsoft.com/office/word/2012/wordml" xmlns:w16cex="http://schemas.microsoft.com/office/word/2018/wordml/cex" xmlns:w16cid="http://schemas.microsoft.com/office/word/2016/wordml/cid" xmlns:w16="http://schemas.microsoft.com/office/word/2018/wordml" xmlns:w16sdtdh="http://schemas.microsoft.com/office/word/2020/wordml/sdtdatahash" xmlns:w16se="http://schemas.microsoft.com/office/word/2015/wordml/symex" xmlns:wpg="http://schemas.microsoft.com/office/word/2010/wordprocessingGroup" xmlns:wpi="http://schemas.microsoft.com/office/word/2010/wordprocessingInk" xmlns:wne="http://schemas.microsoft.com/office/word/2006/wordml" xmlns:wps="http://schemas.microsoft.com/office/word/2010/wordprocessingShape" mc:Ignorable="w14 w15 w16se w16cid w16 w16cex w16sdtdh wp14">
+<w:numbering xmlns:wpc="http://schemas.microsoft.com/office/word/2010/wordprocessingCanvas" xmlns:cx="http://schemas.microsoft.com/office/drawing/2014/chartex" xmlns:cx1="http://schemas.microsoft.com/office/drawing/2015/9/8/chartex" xmlns:cx2="http://schemas.microsoft.com/office/drawing/2015/10/21/chartex" xmlns:cx3="http://schemas.microsoft.com/office/drawing/2016/5/9/chartex" xmlns:cx4="http://schemas.microsoft.com/office/drawing/2016/5/10/chartex" xmlns:cx5="http://schemas.microsoft.com/office/drawing/2016/5/11/chartex" xmlns:cx6="http://schemas.microsoft.com/office/drawing/2016/5/12/chartex" xmlns:cx7="http://schemas.microsoft.com/office/drawing/2016/5/13/chartex" xmlns:cx8="http://schemas.microsoft.com/office/drawing/2016/5/14/chartex" xmlns:mc="http://schemas.openxmlformats.org/markup-compatibility/2006" xmlns:aink="http://schemas.microsoft.com/office/drawing/2016/ink" xmlns:am3d="http://schemas.microsoft.com/office/drawing/2017/model3d" xmlns:o="urn:schemas-microsoft-com:office:office" xmlns:oel="http://schemas.microsoft.com/office/2019/extlst" xmlns:r="http://schemas.openxmlformats.org/officeDocument/2006/relationships" xmlns:m="http://schemas.openxmlformats.org/officeDocument/2006/math" xmlns:v="urn:schemas-microsoft-com:vml" xmlns:wp14="http://schemas.microsoft.com/office/word/2010/wordprocessingDrawing" xmlns:wp="http://schemas.openxmlformats.org/drawingml/2006/wordprocessingDrawing" xmlns:w10="urn:schemas-microsoft-com:office:word" xmlns:w="http://schemas.openxmlformats.org/wordprocessingml/2006/main" xmlns:w14="http://schemas.microsoft.com/office/word/2010/wordml" xmlns:w15="http://schemas.microsoft.com/office/word/2012/wordml" xmlns:w16cex="http://schemas.microsoft.com/office/word/2018/wordml/cex" xmlns:w16cid="http://schemas.microsoft.com/office/word/2016/wordml/cid" xmlns:w16="http://schemas.microsoft.com/office/word/2018/wordml" xmlns:w16du="http://schemas.microsoft.com/office/word/2023/wordml/word16du" xmlns:w16sdtdh="http://schemas.microsoft.com/office/word/2020/wordml/sdtdatahash" xmlns:w16se="http://schemas.microsoft.com/office/word/2015/wordml/symex" xmlns:wpg="http://schemas.microsoft.com/office/word/2010/wordprocessingGroup" xmlns:wpi="http://schemas.microsoft.com/office/word/2010/wordprocessingInk" xmlns:wne="http://schemas.microsoft.com/office/word/2006/wordml" xmlns:wps="http://schemas.microsoft.com/office/word/2010/wordprocessingShape" mc:Ignorable="w14 w15 w16se w16cid w16 w16cex w16sdtdh w16du wp14">
   <w:abstractNum w:abstractNumId="0" w15:restartNumberingAfterBreak="0">
     <w:nsid w:val="299A2FDA"/>
     <w:multiLevelType w:val="hybridMultilevel"/>
@@ -868,7 +1222,7 @@
 </file>
 
 <file path=word/styles.xml><?xml version="1.0" encoding="utf-8"?>
-<w:styles xmlns:mc="http://schemas.openxmlformats.org/markup-compatibility/2006" xmlns:r="http://schemas.openxmlformats.org/officeDocument/2006/relationships" xmlns:w="http://schemas.openxmlformats.org/wordprocessingml/2006/main" xmlns:w14="http://schemas.microsoft.com/office/word/2010/wordml" xmlns:w15="http://schemas.microsoft.com/office/word/2012/wordml" xmlns:w16cex="http://schemas.microsoft.com/office/word/2018/wordml/cex" xmlns:w16cid="http://schemas.microsoft.com/office/word/2016/wordml/cid" xmlns:w16="http://schemas.microsoft.com/office/word/2018/wordml" xmlns:w16sdtdh="http://schemas.microsoft.com/office/word/2020/wordml/sdtdatahash" xmlns:w16se="http://schemas.microsoft.com/office/word/2015/wordml/symex" mc:Ignorable="w14 w15 w16se w16cid w16 w16cex w16sdtdh">
+<w:styles xmlns:mc="http://schemas.openxmlformats.org/markup-compatibility/2006" xmlns:r="http://schemas.openxmlformats.org/officeDocument/2006/relationships" xmlns:w="http://schemas.openxmlformats.org/wordprocessingml/2006/main" xmlns:w14="http://schemas.microsoft.com/office/word/2010/wordml" xmlns:w15="http://schemas.microsoft.com/office/word/2012/wordml" xmlns:w16cex="http://schemas.microsoft.com/office/word/2018/wordml/cex" xmlns:w16cid="http://schemas.microsoft.com/office/word/2016/wordml/cid" xmlns:w16="http://schemas.microsoft.com/office/word/2018/wordml" xmlns:w16du="http://schemas.microsoft.com/office/word/2023/wordml/word16du" xmlns:w16sdtdh="http://schemas.microsoft.com/office/word/2020/wordml/sdtdatahash" xmlns:w16se="http://schemas.microsoft.com/office/word/2015/wordml/symex" mc:Ignorable="w14 w15 w16se w16cid w16 w16cex w16sdtdh w16du">
   <w:docDefaults>
     <w:rPrDefault>
       <w:rPr>

</xml_diff>